<commit_message>
aggiornato il file word
scritto altre cose all'interno del file word
</commit_message>
<xml_diff>
--- a/File/Relazione Progetto Maratona.docx
+++ b/File/Relazione Progetto Maratona.docx
@@ -1044,8 +1044,37 @@
       </w:r>
       <w:bookmarkEnd w:id="3"/>
     </w:p>
-    <w:p/>
-    <w:p/>
+    <w:p>
+      <w:r>
+        <w:t xml:space="preserve">L’alunno Fiore Enrico si è occupato principalmente della parte del codice </w:t>
+      </w:r>
+      <w:r>
+        <w:t xml:space="preserve">con la </w:t>
+      </w:r>
+      <w:r>
+        <w:t xml:space="preserve">supervisione e la </w:t>
+      </w:r>
+      <w:r>
+        <w:t xml:space="preserve">comprensione </w:t>
+      </w:r>
+      <w:r>
+        <w:t xml:space="preserve">dell’alunno Bastianelli Lorenzo. Bastianelli </w:t>
+      </w:r>
+      <w:r>
+        <w:t>ha sviluppato lo schema UML</w:t>
+      </w:r>
+      <w:r>
+        <w:t xml:space="preserve">. </w:t>
+      </w:r>
+    </w:p>
+    <w:p>
+      <w:r>
+        <w:t>L’alunno Fiore Enrico</w:t>
+      </w:r>
+      <w:r>
+        <w:t xml:space="preserve"> si è occupato </w:t>
+      </w:r>
+    </w:p>
     <w:p/>
     <w:p/>
     <w:p/>
@@ -1090,7 +1119,6 @@
           <w:sz w:val="72"/>
           <w:szCs w:val="72"/>
         </w:rPr>
-        <w:lastRenderedPageBreak/>
         <w:t>Schema delle classi</w:t>
       </w:r>
       <w:bookmarkEnd w:id="4"/>
@@ -1098,6 +1126,9 @@
     <w:p/>
     <w:p>
       <w:r>
+        <w:rPr>
+          <w:noProof/>
+        </w:rPr>
         <w:drawing>
           <wp:inline distT="0" distB="0" distL="0" distR="0" wp14:anchorId="4F51FDF2" wp14:editId="43397667">
             <wp:extent cx="6120130" cy="3290570"/>
@@ -1163,6 +1194,7 @@
           <w:sz w:val="72"/>
           <w:szCs w:val="72"/>
         </w:rPr>
+        <w:lastRenderedPageBreak/>
         <w:t>Codice</w:t>
       </w:r>
       <w:bookmarkEnd w:id="5"/>
@@ -1199,7 +1231,6 @@
           <w:lang w:val="en-GB" w:eastAsia="it-IT"/>
           <w14:ligatures w14:val="none"/>
         </w:rPr>
-        <w:lastRenderedPageBreak/>
         <w:t>from</w:t>
       </w:r>
       <w:r>
@@ -5076,6 +5107,7 @@
           <w:lang w:eastAsia="it-IT"/>
           <w14:ligatures w14:val="none"/>
         </w:rPr>
+        <w:lastRenderedPageBreak/>
         <w:t xml:space="preserve">    </w:t>
       </w:r>
       <w:r>
@@ -5487,7 +5519,6 @@
           <w:lang w:val="en-GB" w:eastAsia="it-IT"/>
           <w14:ligatures w14:val="none"/>
         </w:rPr>
-        <w:lastRenderedPageBreak/>
         <w:t xml:space="preserve">    </w:t>
       </w:r>
       <w:r>
@@ -11644,6 +11675,7 @@
           <w:lang w:val="en-GB" w:eastAsia="it-IT"/>
           <w14:ligatures w14:val="none"/>
         </w:rPr>
+        <w:lastRenderedPageBreak/>
         <w:t xml:space="preserve">                    </w:t>
       </w:r>
       <w:r>
@@ -12364,7 +12396,6 @@
           <w:lang w:eastAsia="it-IT"/>
           <w14:ligatures w14:val="none"/>
         </w:rPr>
-        <w:lastRenderedPageBreak/>
         <w:t xml:space="preserve">                        </w:t>
       </w:r>
       <w:r>
@@ -16901,6 +16932,7 @@
           <w:lang w:eastAsia="it-IT"/>
           <w14:ligatures w14:val="none"/>
         </w:rPr>
+        <w:lastRenderedPageBreak/>
         <w:t>for</w:t>
       </w:r>
       <w:r>
@@ -17408,7 +17440,6 @@
           <w:lang w:eastAsia="it-IT"/>
           <w14:ligatures w14:val="none"/>
         </w:rPr>
-        <w:lastRenderedPageBreak/>
         <w:t>#        corridore.join()</w:t>
       </w:r>
     </w:p>
@@ -19162,6 +19193,7 @@
           <w:sz w:val="72"/>
           <w:szCs w:val="72"/>
         </w:rPr>
+        <w:lastRenderedPageBreak/>
         <w:t>Punti critici</w:t>
       </w:r>
       <w:bookmarkEnd w:id="6"/>
@@ -19174,8 +19206,14 @@
         <w:t xml:space="preserve"> </w:t>
       </w:r>
     </w:p>
-    <w:p/>
-    <w:p/>
+    <w:p>
+      <w:r>
+        <w:t>I punti critici che abbiamo riscontrato durante questo lavoro sono stati</w:t>
+      </w:r>
+      <w:r>
+        <w:t xml:space="preserve"> la costruzione del codice facendo finire contemporaneamente tutti i Thread</w:t>
+      </w:r>
+    </w:p>
     <w:p/>
     <w:p/>
     <w:p/>
@@ -19220,11 +19258,66 @@
           <w:sz w:val="72"/>
           <w:szCs w:val="72"/>
         </w:rPr>
+        <w:lastRenderedPageBreak/>
         <w:t>Cosa abbiamo imparato ?</w:t>
       </w:r>
       <w:bookmarkEnd w:id="7"/>
     </w:p>
-    <w:p/>
+    <w:p>
+      <w:r>
+        <w:t>Durante questo lavoro abbiamo imparato a lavorare insieme ed a suddividerci il lavoro</w:t>
+      </w:r>
+      <w:r>
+        <w:t xml:space="preserve"> in parti uguali</w:t>
+      </w:r>
+      <w:r>
+        <w:t>.</w:t>
+      </w:r>
+    </w:p>
+    <w:p>
+      <w:r>
+        <w:t xml:space="preserve">Questo lavoro ci ha </w:t>
+      </w:r>
+      <w:r>
+        <w:t xml:space="preserve">aiutato a capire </w:t>
+      </w:r>
+      <w:r>
+        <w:t xml:space="preserve">meglio </w:t>
+      </w:r>
+      <w:r>
+        <w:t xml:space="preserve">come programmare con il linguaggio </w:t>
+      </w:r>
+      <w:r>
+        <w:t>Python tramite l’utilizzo dei Thread</w:t>
+      </w:r>
+      <w:r>
+        <w:t xml:space="preserve"> e come usare la piattaforma Github</w:t>
+      </w:r>
+      <w:r>
+        <w:t>,</w:t>
+      </w:r>
+      <w:r>
+        <w:t xml:space="preserve"> </w:t>
+      </w:r>
+      <w:r>
+        <w:t xml:space="preserve">condividendo il codice </w:t>
+      </w:r>
+      <w:r>
+        <w:t xml:space="preserve">e alcune cartelle </w:t>
+      </w:r>
+      <w:r>
+        <w:t>con altre pers</w:t>
+      </w:r>
+      <w:r>
+        <w:t xml:space="preserve">le vedi le modifiche </w:t>
+      </w:r>
+      <w:r>
+        <w:t>one</w:t>
+      </w:r>
+      <w:r>
+        <w:t>.</w:t>
+      </w:r>
+    </w:p>
     <w:sectPr>
       <w:pgSz w:w="11906" w:h="16838"/>
       <w:pgMar w:top="1417" w:right="1134" w:bottom="1134" w:left="1134" w:header="708" w:footer="708" w:gutter="0"/>

</xml_diff>